<commit_message>
Uploaded the first version of the Documentation.
</commit_message>
<xml_diff>
--- a/Documentation.docx
+++ b/Documentation.docx
@@ -8,16 +8,16 @@
         <w:rPr>
           <w:b/>
           <w:bCs/>
-          <w:sz w:val="40"/>
-          <w:szCs w:val="40"/>
+          <w:sz w:val="36"/>
+          <w:szCs w:val="36"/>
         </w:rPr>
       </w:pPr>
       <w:r>
         <w:rPr>
           <w:b/>
           <w:bCs/>
-          <w:sz w:val="40"/>
-          <w:szCs w:val="40"/>
+          <w:sz w:val="36"/>
+          <w:szCs w:val="36"/>
         </w:rPr>
         <w:t xml:space="preserve">Personality and </w:t>
       </w:r>
@@ -25,8 +25,8 @@
         <w:rPr>
           <w:b/>
           <w:bCs/>
-          <w:sz w:val="40"/>
-          <w:szCs w:val="40"/>
+          <w:sz w:val="36"/>
+          <w:szCs w:val="36"/>
         </w:rPr>
         <w:t>Behavior</w:t>
       </w:r>
@@ -34,8 +34,8 @@
         <w:rPr>
           <w:b/>
           <w:bCs/>
-          <w:sz w:val="40"/>
-          <w:szCs w:val="40"/>
+          <w:sz w:val="36"/>
+          <w:szCs w:val="36"/>
         </w:rPr>
         <w:t xml:space="preserve"> </w:t>
       </w:r>
@@ -43,22 +43,397 @@
         <w:rPr>
           <w:b/>
           <w:bCs/>
-          <w:sz w:val="40"/>
-          <w:szCs w:val="40"/>
-        </w:rPr>
-        <w:t>Detection Proje</w:t>
+          <w:sz w:val="36"/>
+          <w:szCs w:val="36"/>
+        </w:rPr>
+        <w:t>Detection Project</w:t>
+      </w:r>
+    </w:p>
+    <w:p>
+      <w:pPr>
+        <w:rPr>
+          <w:sz w:val="28"/>
+          <w:szCs w:val="28"/>
+        </w:rPr>
+      </w:pPr>
+      <w:r>
+        <w:rPr>
+          <w:b/>
+          <w:bCs/>
+          <w:sz w:val="28"/>
+          <w:szCs w:val="28"/>
+        </w:rPr>
+        <w:t xml:space="preserve">Domain: </w:t>
+      </w:r>
+      <w:r>
+        <w:rPr>
+          <w:sz w:val="28"/>
+          <w:szCs w:val="28"/>
+        </w:rPr>
+        <w:t xml:space="preserve">Psychology </w:t>
+      </w:r>
+    </w:p>
+    <w:p>
+      <w:pPr>
+        <w:rPr>
+          <w:sz w:val="28"/>
+          <w:szCs w:val="28"/>
+        </w:rPr>
+      </w:pPr>
+      <w:r>
+        <w:rPr>
+          <w:b/>
+          <w:bCs/>
+          <w:sz w:val="28"/>
+          <w:szCs w:val="28"/>
+        </w:rPr>
+        <w:t>Domain Expert:</w:t>
+      </w:r>
+      <w:r>
+        <w:rPr>
+          <w:sz w:val="28"/>
+          <w:szCs w:val="28"/>
+        </w:rPr>
+        <w:t xml:space="preserve"> Clinical Psychologist</w:t>
+      </w:r>
+    </w:p>
+    <w:p>
+      <w:pPr>
+        <w:rPr>
+          <w:b/>
+          <w:bCs/>
+          <w:sz w:val="28"/>
+          <w:szCs w:val="28"/>
+        </w:rPr>
+      </w:pPr>
+      <w:r>
+        <w:rPr>
+          <w:b/>
+          <w:bCs/>
+          <w:sz w:val="28"/>
+          <w:szCs w:val="28"/>
+        </w:rPr>
+        <w:t xml:space="preserve">Knowledge: </w:t>
+      </w:r>
+    </w:p>
+    <w:p>
+      <w:pPr>
+        <w:rPr>
+          <w:sz w:val="28"/>
+          <w:szCs w:val="28"/>
+        </w:rPr>
+      </w:pPr>
+      <w:r>
+        <w:rPr>
+          <w:sz w:val="28"/>
+          <w:szCs w:val="28"/>
+        </w:rPr>
+        <w:t>Clinical psychology is a psychological specialty that provides individuals with continuous and comprehensive mental and behavioral health care.</w:t>
+      </w:r>
+    </w:p>
+    <w:p>
+      <w:pPr>
+        <w:rPr>
+          <w:sz w:val="28"/>
+          <w:szCs w:val="28"/>
+        </w:rPr>
+      </w:pPr>
+      <w:r>
+        <w:rPr>
+          <w:sz w:val="28"/>
+          <w:szCs w:val="28"/>
+        </w:rPr>
+        <w:t>Clinical psychology focuses on assessing clients' mental health through psychological assessment and testing, as well as providing appropriate interventions and advice in many regions such as relationships with friends, family, and coworkers, as well as suggestions for appropriate activities and careers.</w:t>
+      </w:r>
+    </w:p>
+    <w:p>
+      <w:pPr>
+        <w:rPr>
+          <w:sz w:val="28"/>
+          <w:szCs w:val="28"/>
+        </w:rPr>
+      </w:pPr>
+      <w:r>
+        <w:rPr>
+          <w:sz w:val="28"/>
+          <w:szCs w:val="28"/>
+        </w:rPr>
+        <w:t>The evaluation is usually done</w:t>
+      </w:r>
+      <w:r>
+        <w:rPr>
+          <w:sz w:val="28"/>
+          <w:szCs w:val="28"/>
+        </w:rPr>
+        <w:t xml:space="preserve"> using </w:t>
+      </w:r>
+      <w:r>
+        <w:rPr>
+          <w:sz w:val="28"/>
+          <w:szCs w:val="28"/>
+        </w:rPr>
+        <w:t>psychological assessment in service to gaining insight into and forming hypothesis about psychological or behavioral problems.</w:t>
+      </w:r>
+    </w:p>
+    <w:p>
+      <w:pPr>
+        <w:rPr>
+          <w:sz w:val="28"/>
+          <w:szCs w:val="28"/>
+        </w:rPr>
+      </w:pPr>
+      <w:r>
+        <w:rPr>
+          <w:sz w:val="28"/>
+          <w:szCs w:val="28"/>
+        </w:rPr>
+        <w:t>The assessment requires a gathering of information from multip</w:t>
+      </w:r>
+      <w:r>
+        <w:rPr>
+          <w:sz w:val="28"/>
+          <w:szCs w:val="28"/>
+        </w:rPr>
+        <w:t xml:space="preserve">le sources, from written tests and </w:t>
+      </w:r>
+      <w:r>
+        <w:rPr>
+          <w:sz w:val="28"/>
+          <w:szCs w:val="28"/>
+        </w:rPr>
+        <w:t>personal interviews</w:t>
+      </w:r>
+      <w:r>
+        <w:rPr>
+          <w:sz w:val="28"/>
+          <w:szCs w:val="28"/>
+        </w:rPr>
+        <w:t>.</w:t>
+      </w:r>
+    </w:p>
+    <w:p>
+      <w:pPr>
+        <w:rPr>
+          <w:sz w:val="28"/>
+          <w:szCs w:val="28"/>
+        </w:rPr>
+      </w:pPr>
+      <w:r>
+        <w:rPr>
+          <w:sz w:val="28"/>
+          <w:szCs w:val="28"/>
+        </w:rPr>
+        <w:t>Psychological measures generally fall within one of several categories</w:t>
+      </w:r>
+      <w:r>
+        <w:rPr>
+          <w:sz w:val="28"/>
+          <w:szCs w:val="28"/>
+        </w:rPr>
+        <w:t xml:space="preserve"> that includes: </w:t>
+      </w:r>
+      <w:r>
+        <w:rPr>
+          <w:sz w:val="28"/>
+          <w:szCs w:val="28"/>
+        </w:rPr>
+        <w:t>clinical interview</w:t>
+      </w:r>
+      <w:r>
+        <w:rPr>
+          <w:sz w:val="28"/>
+          <w:szCs w:val="28"/>
+        </w:rPr>
+        <w:t xml:space="preserve">, </w:t>
+      </w:r>
+      <w:r>
+        <w:rPr>
+          <w:sz w:val="28"/>
+          <w:szCs w:val="28"/>
+        </w:rPr>
+        <w:t>Intelligence &amp; achievement tests</w:t>
+      </w:r>
+      <w:r>
+        <w:rPr>
+          <w:sz w:val="28"/>
+          <w:szCs w:val="28"/>
+        </w:rPr>
+        <w:t xml:space="preserve">, </w:t>
+      </w:r>
+      <w:r>
+        <w:rPr>
+          <w:sz w:val="28"/>
+          <w:szCs w:val="28"/>
+        </w:rPr>
+        <w:t>Personality tests</w:t>
+      </w:r>
+      <w:r>
+        <w:rPr>
+          <w:sz w:val="28"/>
+          <w:szCs w:val="28"/>
+        </w:rPr>
+        <w:t xml:space="preserve">, </w:t>
+      </w:r>
+      <w:r>
+        <w:rPr>
+          <w:sz w:val="28"/>
+          <w:szCs w:val="28"/>
+        </w:rPr>
+        <w:t>Diagnostic Measurement Tools</w:t>
+      </w:r>
+      <w:r>
+        <w:rPr>
+          <w:sz w:val="28"/>
+          <w:szCs w:val="28"/>
+        </w:rPr>
+        <w:t>.</w:t>
+      </w:r>
+    </w:p>
+    <w:p>
+      <w:pPr>
+        <w:rPr>
+          <w:sz w:val="28"/>
+          <w:szCs w:val="28"/>
+        </w:rPr>
+      </w:pPr>
+      <w:r>
+        <w:rPr>
+          <w:sz w:val="28"/>
+          <w:szCs w:val="28"/>
+        </w:rPr>
+        <w:t>Recently, the most commonly used</w:t>
+      </w:r>
+      <w:r>
+        <w:rPr>
+          <w:sz w:val="28"/>
+          <w:szCs w:val="28"/>
+        </w:rPr>
+        <w:t xml:space="preserve"> are Clinical interviews and </w:t>
+      </w:r>
+      <w:r>
+        <w:rPr>
+          <w:sz w:val="28"/>
+          <w:szCs w:val="28"/>
+        </w:rPr>
+        <w:t>Personality assessment especially the assessments based on the five factor m</w:t>
+      </w:r>
+      <w:r>
+        <w:rPr>
+          <w:sz w:val="28"/>
+          <w:szCs w:val="28"/>
+        </w:rPr>
+        <w:t>odel of personality</w:t>
+      </w:r>
+      <w:r>
+        <w:rPr>
+          <w:sz w:val="28"/>
+          <w:szCs w:val="28"/>
+        </w:rPr>
+        <w:t xml:space="preserve">: </w:t>
+      </w:r>
+      <w:r>
+        <w:rPr>
+          <w:sz w:val="28"/>
+          <w:szCs w:val="28"/>
+        </w:rPr>
+        <w:t>openness</w:t>
+      </w:r>
+      <w:r>
+        <w:rPr>
+          <w:sz w:val="28"/>
+          <w:szCs w:val="28"/>
+        </w:rPr>
+        <w:t xml:space="preserve">, </w:t>
+      </w:r>
+      <w:r>
+        <w:rPr>
+          <w:sz w:val="28"/>
+          <w:szCs w:val="28"/>
+        </w:rPr>
+        <w:t>neuroticism</w:t>
+      </w:r>
+      <w:r>
+        <w:rPr>
+          <w:sz w:val="28"/>
+          <w:szCs w:val="28"/>
+        </w:rPr>
+        <w:t xml:space="preserve">, </w:t>
+      </w:r>
+      <w:r>
+        <w:rPr>
+          <w:sz w:val="28"/>
+          <w:szCs w:val="28"/>
+        </w:rPr>
+        <w:t>conscientiousness</w:t>
+      </w:r>
+      <w:r>
+        <w:rPr>
+          <w:sz w:val="28"/>
+          <w:szCs w:val="28"/>
+        </w:rPr>
+        <w:t xml:space="preserve">, </w:t>
+      </w:r>
+      <w:r>
+        <w:rPr>
+          <w:sz w:val="28"/>
+          <w:szCs w:val="28"/>
+        </w:rPr>
+        <w:t>agreeableness</w:t>
+      </w:r>
+      <w:r>
+        <w:rPr>
+          <w:sz w:val="28"/>
+          <w:szCs w:val="28"/>
+        </w:rPr>
+        <w:t xml:space="preserve">, </w:t>
+      </w:r>
+      <w:r>
+        <w:rPr>
+          <w:sz w:val="28"/>
+          <w:szCs w:val="28"/>
+        </w:rPr>
+        <w:t>and extraversion</w:t>
+      </w:r>
+      <w:r>
+        <w:rPr>
+          <w:sz w:val="28"/>
+          <w:szCs w:val="28"/>
+        </w:rPr>
+        <w:t>.</w:t>
+      </w:r>
+    </w:p>
+    <w:p>
+      <w:pPr>
+        <w:rPr>
+          <w:sz w:val="28"/>
+          <w:szCs w:val="28"/>
+        </w:rPr>
+      </w:pPr>
+      <w:r>
+        <w:rPr>
+          <w:sz w:val="28"/>
+          <w:szCs w:val="28"/>
+        </w:rPr>
+        <w:t xml:space="preserve">So Based on that knowledge, our </w:t>
+      </w:r>
+      <w:r>
+        <w:rPr>
+          <w:b/>
+          <w:bCs/>
+          <w:sz w:val="28"/>
+          <w:szCs w:val="28"/>
+        </w:rPr>
+        <w:t>Problem definition</w:t>
+      </w:r>
+      <w:r>
+        <w:rPr>
+          <w:sz w:val="28"/>
+          <w:szCs w:val="28"/>
+        </w:rPr>
+        <w:t xml:space="preserve"> is that we want to make an expert system that provides a personality test rather than the written one to help the psychologist to know the personality of his patient as well as helping the patient with valuable advices based on his personality.</w:t>
       </w:r>
       <w:bookmarkStart w:id="0" w:name="_GoBack"/>
       <w:bookmarkEnd w:id="0"/>
-      <w:r>
-        <w:rPr>
-          <w:b/>
-          <w:bCs/>
-          <w:sz w:val="40"/>
-          <w:szCs w:val="40"/>
-        </w:rPr>
-        <w:t>ct</w:t>
-      </w:r>
     </w:p>
     <w:sectPr>
       <w:pgSz w:w="12240" w:h="15840"/>

</xml_diff>